<commit_message>
#NOT READY FOR USE updated css to standardize more stuff and fix bugs
</commit_message>
<xml_diff>
--- a/Theorie/B5 netwerken/overzicht.docx
+++ b/Theorie/B5 netwerken/overzicht.docx
@@ -17,31 +17,26 @@
     </w:p>
     <w:p>
       <w:r>
-        <w:t>P2: netwerkonderdelen</w:t>
+        <w:t>P2: topologie</w:t>
+      </w:r>
+      <w:r>
+        <w:t xml:space="preserve"> en onderdelen</w:t>
       </w:r>
     </w:p>
     <w:p>
       <w:r>
-        <w:t>P3</w:t>
-      </w:r>
-      <w:r>
-        <w:t>: IP (v4 en v6)</w:t>
+        <w:t>P</w:t>
+      </w:r>
+      <w:r>
+        <w:t>3</w:t>
+      </w:r>
+      <w:r>
+        <w:t>: cloud</w:t>
       </w:r>
     </w:p>
     <w:p>
       <w:r>
-        <w:t>P</w:t>
-      </w:r>
-      <w:r>
-        <w:t>4</w:t>
-      </w:r>
-      <w:r>
-        <w:t>: cloud</w:t>
-      </w:r>
-    </w:p>
-    <w:p>
-      <w:r>
-        <w:t>P5</w:t>
+        <w:t>P4</w:t>
       </w:r>
       <w:bookmarkStart w:id="0" w:name="_GoBack"/>
       <w:bookmarkEnd w:id="0"/>

</xml_diff>

<commit_message>
updated theory for networks
</commit_message>
<xml_diff>
--- a/Theorie/B5 netwerken/overzicht.docx
+++ b/Theorie/B5 netwerken/overzicht.docx
@@ -31,20 +31,27 @@
         <w:t>3</w:t>
       </w:r>
       <w:r>
-        <w:t>: cloud</w:t>
-      </w:r>
+        <w:t xml:space="preserve">: </w:t>
+      </w:r>
+      <w:r>
+        <w:t>werking en gevaren</w:t>
+      </w:r>
+      <w:bookmarkStart w:id="0" w:name="_GoBack"/>
+      <w:bookmarkEnd w:id="0"/>
     </w:p>
     <w:p>
       <w:r>
         <w:t>P4</w:t>
       </w:r>
-      <w:bookmarkStart w:id="0" w:name="_GoBack"/>
-      <w:bookmarkEnd w:id="0"/>
-      <w:r>
-        <w:t>: protocollen</w:t>
-      </w:r>
+      <w:r>
+        <w:t xml:space="preserve">: </w:t>
+      </w:r>
+      <w:proofErr w:type="spellStart"/>
+      <w:r>
+        <w:t>cloud</w:t>
+      </w:r>
+      <w:proofErr w:type="spellEnd"/>
     </w:p>
-    <w:p/>
     <w:sectPr>
       <w:pgSz w:w="12240" w:h="15840"/>
       <w:pgMar w:top="1440" w:right="1440" w:bottom="1440" w:left="1440" w:header="720" w:footer="720" w:gutter="0"/>

</xml_diff>